<commit_message>
Added module 2 and Assignment 2.2
</commit_message>
<xml_diff>
--- a/module-1/Gorham_Assignment1_2.docx
+++ b/module-1/Gorham_Assignment1_2.docx
@@ -84,10 +84,10 @@
           <w:noProof/>
         </w:rPr>
         <w:drawing>
-          <wp:inline distT="0" distB="0" distL="0" distR="0" wp14:anchorId="017E3A27" wp14:editId="45C77270">
-            <wp:extent cx="5943600" cy="3333750"/>
-            <wp:effectExtent l="0" t="0" r="0" b="0"/>
-            <wp:docPr id="96587044" name="Picture 2" descr="A screenshot of a computer&#10;&#10;AI-generated content may be incorrect."/>
+          <wp:inline distT="0" distB="0" distL="0" distR="0" wp14:anchorId="2DE3330C" wp14:editId="64C91883">
+            <wp:extent cx="5943600" cy="2089150"/>
+            <wp:effectExtent l="0" t="0" r="0" b="6350"/>
+            <wp:docPr id="606685205" name="Picture 4" descr="A screenshot of a computer&#10;&#10;AI-generated content may be incorrect."/>
             <wp:cNvGraphicFramePr>
               <a:graphicFrameLocks xmlns:a="http://schemas.openxmlformats.org/drawingml/2006/main" noChangeAspect="1"/>
             </wp:cNvGraphicFramePr>
@@ -95,7 +95,7 @@
               <a:graphicData uri="http://schemas.openxmlformats.org/drawingml/2006/picture">
                 <pic:pic xmlns:pic="http://schemas.openxmlformats.org/drawingml/2006/picture">
                   <pic:nvPicPr>
-                    <pic:cNvPr id="96587044" name="Picture 2" descr="A screenshot of a computer&#10;&#10;AI-generated content may be incorrect."/>
+                    <pic:cNvPr id="606685205" name="Picture 4" descr="A screenshot of a computer&#10;&#10;AI-generated content may be incorrect."/>
                     <pic:cNvPicPr/>
                   </pic:nvPicPr>
                   <pic:blipFill>
@@ -113,7 +113,7 @@
                   <pic:spPr>
                     <a:xfrm>
                       <a:off x="0" y="0"/>
-                      <a:ext cx="5943600" cy="3333750"/>
+                      <a:ext cx="5943600" cy="2089150"/>
                     </a:xfrm>
                     <a:prstGeom prst="rect">
                       <a:avLst/>

</xml_diff>